<commit_message>
crawler for mojo top 100 implementing
</commit_message>
<xml_diff>
--- a/workToDo.docx
+++ b/workToDo.docx
@@ -52,23 +52,13 @@
       <w:r>
         <w:t xml:space="preserve">legacy.html - </w:t>
       </w:r>
-      <w:proofErr w:type="spellStart"/>
-      <w:r>
-        <w:rPr>
-          <w:rFonts w:ascii="Segoe UI" w:hAnsi="Segoe UI" w:cs="Segoe UI"/>
-          <w:color w:val="24292E"/>
-          <w:shd w:val="clear" w:color="auto" w:fill="FFFFFF"/>
-        </w:rPr>
-        <w:t>imdb</w:t>
-      </w:r>
-      <w:proofErr w:type="spellEnd"/>
-      <w:r>
-        <w:rPr>
-          <w:rFonts w:ascii="Segoe UI" w:hAnsi="Segoe UI" w:cs="Segoe UI"/>
-          <w:color w:val="24292E"/>
-          <w:shd w:val="clear" w:color="auto" w:fill="FFFFFF"/>
-        </w:rPr>
-        <w:t xml:space="preserve"> </w:t>
+      <w:r>
+        <w:rPr>
+          <w:rFonts w:ascii="Segoe UI" w:hAnsi="Segoe UI" w:cs="Segoe UI"/>
+          <w:color w:val="24292E"/>
+          <w:shd w:val="clear" w:color="auto" w:fill="FFFFFF"/>
+        </w:rPr>
+        <w:t xml:space="preserve">imdb </w:t>
       </w:r>
       <w:r>
         <w:rPr>
@@ -134,7 +124,6 @@
         </w:rPr>
         <w:t xml:space="preserve"> </w:t>
       </w:r>
-      <w:proofErr w:type="spellStart"/>
       <w:r>
         <w:rPr>
           <w:rFonts w:ascii="Segoe UI" w:hAnsi="Segoe UI" w:cs="Segoe UI"/>
@@ -143,7 +132,6 @@
         </w:rPr>
         <w:t>엄복동의</w:t>
       </w:r>
-      <w:proofErr w:type="spellEnd"/>
       <w:r>
         <w:rPr>
           <w:rFonts w:ascii="Segoe UI" w:hAnsi="Segoe UI" w:cs="Segoe UI"/>
@@ -322,23 +310,13 @@
         </w:rPr>
         <w:t xml:space="preserve"> </w:t>
       </w:r>
-      <w:proofErr w:type="spellStart"/>
-      <w:r>
-        <w:rPr>
-          <w:rFonts w:ascii="Segoe UI" w:hAnsi="Segoe UI" w:cs="Segoe UI"/>
-          <w:color w:val="24292E"/>
-          <w:shd w:val="clear" w:color="auto" w:fill="FFFFFF"/>
-        </w:rPr>
-        <w:t>imdb</w:t>
-      </w:r>
-      <w:proofErr w:type="spellEnd"/>
-      <w:r>
-        <w:rPr>
-          <w:rFonts w:ascii="Segoe UI" w:hAnsi="Segoe UI" w:cs="Segoe UI"/>
-          <w:color w:val="24292E"/>
-          <w:shd w:val="clear" w:color="auto" w:fill="FFFFFF"/>
-        </w:rPr>
-        <w:t xml:space="preserve"> </w:t>
+      <w:r>
+        <w:rPr>
+          <w:rFonts w:ascii="Segoe UI" w:hAnsi="Segoe UI" w:cs="Segoe UI"/>
+          <w:color w:val="24292E"/>
+          <w:shd w:val="clear" w:color="auto" w:fill="FFFFFF"/>
+        </w:rPr>
+        <w:t xml:space="preserve">imdb </w:t>
       </w:r>
       <w:r>
         <w:rPr>
@@ -410,25 +388,7 @@
           <w:color w:val="24292E"/>
           <w:shd w:val="clear" w:color="auto" w:fill="FFFFFF"/>
         </w:rPr>
-        <w:t xml:space="preserve">node </w:t>
-      </w:r>
-      <w:proofErr w:type="spellStart"/>
-      <w:r>
-        <w:rPr>
-          <w:rFonts w:ascii="Segoe UI" w:hAnsi="Segoe UI" w:cs="Segoe UI"/>
-          <w:color w:val="24292E"/>
-          <w:shd w:val="clear" w:color="auto" w:fill="FFFFFF"/>
-        </w:rPr>
-        <w:t>js</w:t>
-      </w:r>
-      <w:proofErr w:type="spellEnd"/>
-      <w:r>
-        <w:rPr>
-          <w:rFonts w:ascii="Segoe UI" w:hAnsi="Segoe UI" w:cs="Segoe UI"/>
-          <w:color w:val="24292E"/>
-          <w:shd w:val="clear" w:color="auto" w:fill="FFFFFF"/>
-        </w:rPr>
-        <w:t xml:space="preserve"> </w:t>
+        <w:t xml:space="preserve">node js </w:t>
       </w:r>
       <w:r>
         <w:rPr>
@@ -460,18 +420,8 @@
           <w:color w:val="24292E"/>
           <w:shd w:val="clear" w:color="auto" w:fill="FFFFFF"/>
         </w:rPr>
-        <w:t xml:space="preserve"> </w:t>
-      </w:r>
-      <w:proofErr w:type="spellStart"/>
-      <w:r>
-        <w:rPr>
-          <w:rFonts w:ascii="Segoe UI" w:hAnsi="Segoe UI" w:cs="Segoe UI" w:hint="eastAsia"/>
-          <w:color w:val="24292E"/>
-          <w:shd w:val="clear" w:color="auto" w:fill="FFFFFF"/>
-        </w:rPr>
-        <w:t>api</w:t>
-      </w:r>
-      <w:proofErr w:type="spellEnd"/>
+        <w:t xml:space="preserve"> api</w:t>
+      </w:r>
       <w:r>
         <w:rPr>
           <w:rFonts w:ascii="Segoe UI" w:hAnsi="Segoe UI" w:cs="Segoe UI"/>
@@ -510,6 +460,76 @@
           <w:color w:val="24292E"/>
           <w:shd w:val="clear" w:color="auto" w:fill="FFFFFF"/>
         </w:rPr>
+        <w:t xml:space="preserve"> </w:t>
+      </w:r>
+    </w:p>
+    <w:p>
+      <w:r>
+        <w:rPr>
+          <w:rFonts w:hint="eastAsia"/>
+        </w:rPr>
+        <w:t>20</w:t>
+      </w:r>
+      <w:r>
+        <w:t>19.5.22</w:t>
+      </w:r>
+    </w:p>
+    <w:p>
+      <w:r>
+        <w:t xml:space="preserve">1. </w:t>
+      </w:r>
+      <w:hyperlink r:id="rId7" w:history="1">
+        <w:r>
+          <w:rPr>
+            <w:rStyle w:val="a7"/>
+          </w:rPr>
+          <w:t>https://www.boxofficemojo.com/alltime/world/</w:t>
+        </w:r>
+      </w:hyperlink>
+      <w:r>
+        <w:t xml:space="preserve"> </w:t>
+      </w:r>
+      <w:r>
+        <w:rPr>
+          <w:rFonts w:hint="eastAsia"/>
+        </w:rPr>
+        <w:t xml:space="preserve">에서 </w:t>
+      </w:r>
+      <w:r>
+        <w:t xml:space="preserve">box office top 100 </w:t>
+      </w:r>
+      <w:r>
+        <w:rPr>
+          <w:rFonts w:hint="eastAsia"/>
+        </w:rPr>
+        <w:t>의 결과를 받아와서 이를 표시</w:t>
+      </w:r>
+    </w:p>
+    <w:p>
+      <w:pPr>
+        <w:rPr>
+          <w:rFonts w:hint="eastAsia"/>
+        </w:rPr>
+      </w:pPr>
+      <w:r>
+        <w:t xml:space="preserve">2. </w:t>
+      </w:r>
+      <w:r>
+        <w:rPr>
+          <w:rFonts w:hint="eastAsia"/>
+        </w:rPr>
+        <w:t>이 값을 데이터 베이스에 저장하고,</w:t>
+      </w:r>
+      <w:r>
+        <w:t xml:space="preserve"> node </w:t>
+      </w:r>
+      <w:r>
+        <w:rPr>
+          <w:rFonts w:hint="eastAsia"/>
+        </w:rPr>
+        <w:t>를 거쳐 자바스크립트에 보내줌.</w:t>
+      </w:r>
+      <w:r>
         <w:t xml:space="preserve"> </w:t>
       </w:r>
       <w:bookmarkStart w:id="0" w:name="_GoBack"/>
@@ -518,9 +538,6 @@
     <w:p>
       <w:pPr>
         <w:ind w:left="400"/>
-        <w:rPr>
-          <w:rFonts w:hint="eastAsia"/>
-        </w:rPr>
       </w:pPr>
     </w:p>
     <w:sectPr>
@@ -531,6 +548,56 @@
     </w:sectPr>
   </w:body>
 </w:document>
+</file>
+
+<file path=word/endnotes.xml><?xml version="1.0" encoding="utf-8"?>
+<w:endnotes xmlns:wpc="http://schemas.microsoft.com/office/word/2010/wordprocessingCanvas" xmlns:mc="http://schemas.openxmlformats.org/markup-compatibility/2006" xmlns:o="urn:schemas-microsoft-com:office:office" xmlns:r="http://schemas.openxmlformats.org/officeDocument/2006/relationships" xmlns:m="http://schemas.openxmlformats.org/officeDocument/2006/math" xmlns:v="urn:schemas-microsoft-com:vml" xmlns:wp14="http://schemas.microsoft.com/office/word/2010/wordprocessingDrawing" xmlns:wp="http://schemas.openxmlformats.org/drawingml/2006/wordprocessingDrawing" xmlns:w10="urn:schemas-microsoft-com:office:word" xmlns:w="http://schemas.openxmlformats.org/wordprocessingml/2006/main" xmlns:w14="http://schemas.microsoft.com/office/word/2010/wordml" xmlns:w15="http://schemas.microsoft.com/office/word/2012/wordml" xmlns:wpg="http://schemas.microsoft.com/office/word/2010/wordprocessingGroup" xmlns:wpi="http://schemas.microsoft.com/office/word/2010/wordprocessingInk" xmlns:wne="http://schemas.microsoft.com/office/word/2006/wordml" xmlns:wps="http://schemas.microsoft.com/office/word/2010/wordprocessingShape" mc:Ignorable="w14 w15 wp14">
+  <w:endnote w:type="separator" w:id="-1">
+    <w:p>
+      <w:pPr>
+        <w:spacing w:after="0" w:line="240" w:lineRule="auto"/>
+      </w:pPr>
+      <w:r>
+        <w:separator/>
+      </w:r>
+    </w:p>
+  </w:endnote>
+  <w:endnote w:type="continuationSeparator" w:id="0">
+    <w:p>
+      <w:pPr>
+        <w:spacing w:after="0" w:line="240" w:lineRule="auto"/>
+      </w:pPr>
+      <w:r>
+        <w:continuationSeparator/>
+      </w:r>
+    </w:p>
+  </w:endnote>
+</w:endnotes>
+</file>
+
+<file path=word/footnotes.xml><?xml version="1.0" encoding="utf-8"?>
+<w:footnotes xmlns:wpc="http://schemas.microsoft.com/office/word/2010/wordprocessingCanvas" xmlns:mc="http://schemas.openxmlformats.org/markup-compatibility/2006" xmlns:o="urn:schemas-microsoft-com:office:office" xmlns:r="http://schemas.openxmlformats.org/officeDocument/2006/relationships" xmlns:m="http://schemas.openxmlformats.org/officeDocument/2006/math" xmlns:v="urn:schemas-microsoft-com:vml" xmlns:wp14="http://schemas.microsoft.com/office/word/2010/wordprocessingDrawing" xmlns:wp="http://schemas.openxmlformats.org/drawingml/2006/wordprocessingDrawing" xmlns:w10="urn:schemas-microsoft-com:office:word" xmlns:w="http://schemas.openxmlformats.org/wordprocessingml/2006/main" xmlns:w14="http://schemas.microsoft.com/office/word/2010/wordml" xmlns:w15="http://schemas.microsoft.com/office/word/2012/wordml" xmlns:wpg="http://schemas.microsoft.com/office/word/2010/wordprocessingGroup" xmlns:wpi="http://schemas.microsoft.com/office/word/2010/wordprocessingInk" xmlns:wne="http://schemas.microsoft.com/office/word/2006/wordml" xmlns:wps="http://schemas.microsoft.com/office/word/2010/wordprocessingShape" mc:Ignorable="w14 w15 wp14">
+  <w:footnote w:type="separator" w:id="-1">
+    <w:p>
+      <w:pPr>
+        <w:spacing w:after="0" w:line="240" w:lineRule="auto"/>
+      </w:pPr>
+      <w:r>
+        <w:separator/>
+      </w:r>
+    </w:p>
+  </w:footnote>
+  <w:footnote w:type="continuationSeparator" w:id="0">
+    <w:p>
+      <w:pPr>
+        <w:spacing w:after="0" w:line="240" w:lineRule="auto"/>
+      </w:pPr>
+      <w:r>
+        <w:continuationSeparator/>
+      </w:r>
+    </w:p>
+  </w:footnote>
+</w:footnotes>
 </file>
 
 <file path=word/numbering.xml><?xml version="1.0" encoding="utf-8"?>
@@ -1068,6 +1135,79 @@
       <w:ind w:leftChars="400" w:left="800"/>
     </w:pPr>
   </w:style>
+  <w:style w:type="paragraph" w:styleId="a4">
+    <w:name w:val="header"/>
+    <w:basedOn w:val="a"/>
+    <w:link w:val="Char"/>
+    <w:uiPriority w:val="99"/>
+    <w:unhideWhenUsed/>
+    <w:rsid w:val="0090384A"/>
+    <w:pPr>
+      <w:tabs>
+        <w:tab w:val="center" w:pos="4513"/>
+        <w:tab w:val="right" w:pos="9026"/>
+      </w:tabs>
+      <w:snapToGrid w:val="0"/>
+    </w:pPr>
+  </w:style>
+  <w:style w:type="character" w:customStyle="1" w:styleId="Char">
+    <w:name w:val="머리글 Char"/>
+    <w:basedOn w:val="a0"/>
+    <w:link w:val="a4"/>
+    <w:uiPriority w:val="99"/>
+    <w:rsid w:val="0090384A"/>
+  </w:style>
+  <w:style w:type="paragraph" w:styleId="a5">
+    <w:name w:val="footer"/>
+    <w:basedOn w:val="a"/>
+    <w:link w:val="Char0"/>
+    <w:uiPriority w:val="99"/>
+    <w:unhideWhenUsed/>
+    <w:rsid w:val="0090384A"/>
+    <w:pPr>
+      <w:tabs>
+        <w:tab w:val="center" w:pos="4513"/>
+        <w:tab w:val="right" w:pos="9026"/>
+      </w:tabs>
+      <w:snapToGrid w:val="0"/>
+    </w:pPr>
+  </w:style>
+  <w:style w:type="character" w:customStyle="1" w:styleId="Char0">
+    <w:name w:val="바닥글 Char"/>
+    <w:basedOn w:val="a0"/>
+    <w:link w:val="a5"/>
+    <w:uiPriority w:val="99"/>
+    <w:rsid w:val="0090384A"/>
+  </w:style>
+  <w:style w:type="paragraph" w:styleId="a6">
+    <w:name w:val="Date"/>
+    <w:basedOn w:val="a"/>
+    <w:next w:val="a"/>
+    <w:link w:val="Char1"/>
+    <w:uiPriority w:val="99"/>
+    <w:semiHidden/>
+    <w:unhideWhenUsed/>
+    <w:rsid w:val="0090384A"/>
+  </w:style>
+  <w:style w:type="character" w:customStyle="1" w:styleId="Char1">
+    <w:name w:val="날짜 Char"/>
+    <w:basedOn w:val="a0"/>
+    <w:link w:val="a6"/>
+    <w:uiPriority w:val="99"/>
+    <w:semiHidden/>
+    <w:rsid w:val="0090384A"/>
+  </w:style>
+  <w:style w:type="character" w:styleId="a7">
+    <w:name w:val="Hyperlink"/>
+    <w:basedOn w:val="a0"/>
+    <w:uiPriority w:val="99"/>
+    <w:unhideWhenUsed/>
+    <w:rsid w:val="0090384A"/>
+    <w:rPr>
+      <w:color w:val="0563C1" w:themeColor="hyperlink"/>
+      <w:u w:val="single"/>
+    </w:rPr>
+  </w:style>
 </w:styles>
 </file>
 

</xml_diff>